<commit_message>
Added Filters, Intercollision mode and Copy, Paste and Reset options
</commit_message>
<xml_diff>
--- a/GameObject Brush v 1.docx
+++ b/GameObject Brush v 1.docx
@@ -12,11 +12,13 @@
         <w:pStyle w:val="berschrift1"/>
         <w:rPr>
           <w:sz w:val="144"/>
+          <w:lang w:val="en-US"/>
         </w:rPr>
       </w:pPr>
       <w:r>
         <w:rPr>
           <w:sz w:val="144"/>
+          <w:lang w:val="en-US"/>
         </w:rPr>
         <w:t xml:space="preserve">GameObject </w:t>
       </w:r>
@@ -30,14 +32,32 @@
       <w:r>
         <w:rPr>
           <w:sz w:val="144"/>
+          <w:lang w:val="en-US"/>
         </w:rPr>
         <w:t xml:space="preserve"> </w:t>
       </w:r>
       <w:r>
         <w:rPr>
           <w:sz w:val="40"/>
-        </w:rPr>
-        <w:t>v 1.0</w:t>
+          <w:lang w:val="en-US"/>
+        </w:rPr>
+        <w:t xml:space="preserve">v </w:t>
+      </w:r>
+      <w:r>
+        <w:rPr>
+          <w:sz w:val="40"/>
+          <w:lang w:val="en-US"/>
+        </w:rPr>
+        <w:t>2</w:t>
+      </w:r>
+      <w:bookmarkStart w:id="0" w:name="_GoBack"/>
+      <w:bookmarkEnd w:id="0"/>
+      <w:r>
+        <w:rPr>
+          <w:sz w:val="40"/>
+          <w:lang w:val="en-US"/>
+        </w:rPr>
+        <w:t>.0</w:t>
       </w:r>
     </w:p>
     <w:p>
@@ -623,26 +643,13 @@
           <w:b/>
           <w:lang w:val="en-US"/>
         </w:rPr>
-        <w:t xml:space="preserve">select a </w:t>
-      </w:r>
-      <w:r>
-        <w:rPr>
-          <w:b/>
-          <w:lang w:val="en-US"/>
-        </w:rPr>
-        <w:t>gameobject</w:t>
-      </w:r>
-      <w:r>
-        <w:rPr>
-          <w:lang w:val="en-US"/>
-        </w:rPr>
-        <w:t xml:space="preserve"> </w:t>
-      </w:r>
-      <w:r>
-        <w:rPr>
-          <w:lang w:val="en-US"/>
-        </w:rPr>
-        <w:t>that should be added to you brush selection. To add a GameObject, just select a gameobject or prefab from you</w:t>
+        <w:t>select a gameobject</w:t>
+      </w:r>
+      <w:r>
+        <w:rPr>
+          <w:lang w:val="en-US"/>
+        </w:rPr>
+        <w:t xml:space="preserve"> that should be added to you brush selection. To add a GameObject, just select a gameobject or prefab from you</w:t>
       </w:r>
       <w:r>
         <w:rPr>
@@ -1053,10 +1060,10 @@
           <w:noProof/>
         </w:rPr>
         <w:drawing>
-          <wp:inline distT="0" distB="0" distL="0" distR="0" wp14:anchorId="5AB96164" wp14:editId="4DA1C60A">
-            <wp:extent cx="5760720" cy="4041775"/>
+          <wp:inline distT="0" distB="0" distL="0" distR="0" wp14:anchorId="2BAAF5B1" wp14:editId="3A4DA350">
+            <wp:extent cx="5562600" cy="5969739"/>
             <wp:effectExtent l="0" t="0" r="0" b="0"/>
-            <wp:docPr id="7" name="Grafik 7"/>
+            <wp:docPr id="8" name="Grafik 8"/>
             <wp:cNvGraphicFramePr>
               <a:graphicFrameLocks xmlns:a="http://schemas.openxmlformats.org/drawingml/2006/main" noChangeAspect="1"/>
             </wp:cNvGraphicFramePr>
@@ -1076,7 +1083,7 @@
                   <pic:spPr>
                     <a:xfrm>
                       <a:off x="0" y="0"/>
-                      <a:ext cx="5760720" cy="4041775"/>
+                      <a:ext cx="5566522" cy="5973948"/>
                     </a:xfrm>
                     <a:prstGeom prst="rect">
                       <a:avLst/>
@@ -1215,6 +1222,26 @@
     </w:p>
     <w:p>
       <w:pPr>
+        <w:pStyle w:val="Listenabsatz"/>
+        <w:numPr>
+          <w:ilvl w:val="0"/>
+          <w:numId w:val="2"/>
+        </w:numPr>
+        <w:rPr>
+          <w:color w:val="FFD966" w:themeColor="accent4" w:themeTint="99"/>
+          <w:lang w:val="en-US"/>
+        </w:rPr>
+      </w:pPr>
+      <w:r>
+        <w:rPr>
+          <w:color w:val="FFD966" w:themeColor="accent4" w:themeTint="99"/>
+          <w:lang w:val="en-US"/>
+        </w:rPr>
+        <w:t>The filters section</w:t>
+      </w:r>
+    </w:p>
+    <w:p>
+      <w:pPr>
         <w:rPr>
           <w:color w:val="C45911" w:themeColor="accent2" w:themeShade="BF"/>
           <w:lang w:val="en-US"/>
@@ -1309,15 +1336,6 @@
     </w:p>
     <w:p>
       <w:pPr>
-        <w:rPr>
-          <w:lang w:val="en-US"/>
-        </w:rPr>
-      </w:pPr>
-      <w:bookmarkStart w:id="0" w:name="_GoBack"/>
-      <w:bookmarkEnd w:id="0"/>
-    </w:p>
-    <w:p>
-      <w:pPr>
         <w:pStyle w:val="berschrift4"/>
         <w:rPr>
           <w:color w:val="C45911" w:themeColor="accent2" w:themeShade="BF"/>
@@ -1329,7 +1347,6 @@
           <w:color w:val="C45911" w:themeColor="accent2" w:themeShade="BF"/>
           <w:lang w:val="en-US"/>
         </w:rPr>
-        <w:lastRenderedPageBreak/>
         <w:t>The brush details section</w:t>
       </w:r>
     </w:p>
@@ -1343,7 +1360,25 @@
         <w:rPr>
           <w:lang w:val="en-US"/>
         </w:rPr>
-        <w:t>The brush details section has many settings that can be modified:</w:t>
+        <w:t>The brush details section has many settings that can be modified</w:t>
+      </w:r>
+      <w:r>
+        <w:rPr>
+          <w:lang w:val="en-US"/>
+        </w:rPr>
+        <w:t xml:space="preserve">. </w:t>
+      </w:r>
+      <w:r>
+        <w:rPr>
+          <w:lang w:val="en-US"/>
+        </w:rPr>
+        <w:t>Also,</w:t>
+      </w:r>
+      <w:r>
+        <w:rPr>
+          <w:lang w:val="en-US"/>
+        </w:rPr>
+        <w:t xml:space="preserve"> it is possible to copy, paste and reset these settings through the three buttons next to the heading.</w:t>
       </w:r>
     </w:p>
     <w:p>
@@ -1445,7 +1480,7 @@
         <w:rPr>
           <w:lang w:val="en-US"/>
         </w:rPr>
-        <w:t>Min and Max Scale:</w:t>
+        <w:t>Rotational Offset:</w:t>
       </w:r>
     </w:p>
     <w:p>
@@ -1459,7 +1494,7 @@
         <w:rPr>
           <w:lang w:val="en-US"/>
         </w:rPr>
-        <w:t>The min and max range of the spawned gameobject. If they are not the same value a random value in between the min and max is going to be picked.</w:t>
+        <w:t>Changes the rotational offset that is applied to the prefab/gameobject when spawning it. This allows you to current the rotation of the spawned objects.</w:t>
       </w:r>
     </w:p>
     <w:p>
@@ -1474,7 +1509,7 @@
         <w:rPr>
           <w:lang w:val="en-US"/>
         </w:rPr>
-        <w:t>Align to Surface:</w:t>
+        <w:t>Min and Max Scale:</w:t>
       </w:r>
     </w:p>
     <w:p>
@@ -1488,25 +1523,7 @@
         <w:rPr>
           <w:lang w:val="en-US"/>
         </w:rPr>
-        <w:t xml:space="preserve">This option allows you to align the </w:t>
-      </w:r>
-      <w:r>
-        <w:rPr>
-          <w:lang w:val="en-US"/>
-        </w:rPr>
-        <w:t>instantiated</w:t>
-      </w:r>
-      <w:r>
-        <w:rPr>
-          <w:lang w:val="en-US"/>
-        </w:rPr>
-        <w:t xml:space="preserve"> </w:t>
-      </w:r>
-      <w:r>
-        <w:rPr>
-          <w:lang w:val="en-US"/>
-        </w:rPr>
-        <w:t>gameobjects to the surface you are painting on.</w:t>
+        <w:t>The min and max range of the spawned gameobject. If they are not the same value a random value in between the min and max is going to be picked.</w:t>
       </w:r>
     </w:p>
     <w:p>
@@ -1521,6 +1538,53 @@
         <w:rPr>
           <w:lang w:val="en-US"/>
         </w:rPr>
+        <w:t>Align to Surface:</w:t>
+      </w:r>
+    </w:p>
+    <w:p>
+      <w:pPr>
+        <w:ind w:left="708"/>
+        <w:rPr>
+          <w:lang w:val="en-US"/>
+        </w:rPr>
+      </w:pPr>
+      <w:r>
+        <w:rPr>
+          <w:lang w:val="en-US"/>
+        </w:rPr>
+        <w:t xml:space="preserve">This option allows you to align the </w:t>
+      </w:r>
+      <w:r>
+        <w:rPr>
+          <w:lang w:val="en-US"/>
+        </w:rPr>
+        <w:t>instantiated</w:t>
+      </w:r>
+      <w:r>
+        <w:rPr>
+          <w:lang w:val="en-US"/>
+        </w:rPr>
+        <w:t xml:space="preserve"> </w:t>
+      </w:r>
+      <w:r>
+        <w:rPr>
+          <w:lang w:val="en-US"/>
+        </w:rPr>
+        <w:t>gameobjects to the surface you are painting on.</w:t>
+      </w:r>
+    </w:p>
+    <w:p>
+      <w:pPr>
+        <w:pStyle w:val="berschrift5"/>
+        <w:ind w:firstLine="708"/>
+        <w:rPr>
+          <w:lang w:val="en-US"/>
+        </w:rPr>
+      </w:pPr>
+      <w:r>
+        <w:rPr>
+          <w:lang w:val="en-US"/>
+        </w:rPr>
         <w:t>Randomize Rotation:</w:t>
       </w:r>
     </w:p>
@@ -1540,11 +1604,226 @@
     </w:p>
     <w:p>
       <w:pPr>
+        <w:pStyle w:val="berschrift5"/>
+        <w:ind w:firstLine="708"/>
+        <w:rPr>
+          <w:lang w:val="en-US"/>
+        </w:rPr>
+      </w:pPr>
+      <w:r>
+        <w:rPr>
+          <w:lang w:val="en-US"/>
+        </w:rPr>
+        <w:t xml:space="preserve">Allow </w:t>
+      </w:r>
+      <w:proofErr w:type="spellStart"/>
+      <w:r>
+        <w:rPr>
+          <w:lang w:val="en-US"/>
+        </w:rPr>
+        <w:t>Intercollision</w:t>
+      </w:r>
+      <w:proofErr w:type="spellEnd"/>
+      <w:r>
+        <w:rPr>
+          <w:lang w:val="en-US"/>
+        </w:rPr>
+        <w:t>:</w:t>
+      </w:r>
+    </w:p>
+    <w:p>
+      <w:pPr>
+        <w:ind w:left="708"/>
+        <w:rPr>
+          <w:lang w:val="en-US"/>
+        </w:rPr>
+      </w:pPr>
+      <w:r>
+        <w:rPr>
+          <w:lang w:val="en-US"/>
+        </w:rPr>
+        <w:t>Should the spawned objects be considered for the spawning of new objects? If so, newly spawned objects can be placed on top of previously (not yet applied) objects.</w:t>
+      </w:r>
+    </w:p>
+    <w:p>
+      <w:pPr>
+        <w:rPr>
+          <w:lang w:val="en-US"/>
+        </w:rPr>
+      </w:pPr>
+    </w:p>
+    <w:p>
+      <w:pPr>
+        <w:pStyle w:val="berschrift4"/>
+        <w:rPr>
+          <w:color w:val="FFD966" w:themeColor="accent4" w:themeTint="99"/>
+          <w:lang w:val="en-US"/>
+        </w:rPr>
+      </w:pPr>
+      <w:r>
+        <w:rPr>
+          <w:color w:val="FFD966" w:themeColor="accent4" w:themeTint="99"/>
+          <w:lang w:val="en-US"/>
+        </w:rPr>
+        <w:t xml:space="preserve">The </w:t>
+      </w:r>
+      <w:r>
+        <w:rPr>
+          <w:color w:val="FFD966" w:themeColor="accent4" w:themeTint="99"/>
+          <w:lang w:val="en-US"/>
+        </w:rPr>
+        <w:t>filters section</w:t>
+      </w:r>
+    </w:p>
+    <w:p>
+      <w:pPr>
+        <w:rPr>
+          <w:lang w:val="en-US"/>
+        </w:rPr>
+      </w:pPr>
+      <w:r>
+        <w:rPr>
+          <w:lang w:val="en-US"/>
+        </w:rPr>
+        <w:t xml:space="preserve">The filters section allows </w:t>
+      </w:r>
+      <w:r>
+        <w:rPr>
+          <w:lang w:val="en-US"/>
+        </w:rPr>
+        <w:t>the filtering by slope, layer and tag</w:t>
+      </w:r>
+      <w:r>
+        <w:rPr>
+          <w:lang w:val="en-US"/>
+        </w:rPr>
+        <w:t xml:space="preserve">. </w:t>
+      </w:r>
+      <w:r>
+        <w:rPr>
+          <w:lang w:val="en-US"/>
+        </w:rPr>
+        <w:t>Also,</w:t>
+      </w:r>
+      <w:r>
+        <w:rPr>
+          <w:lang w:val="en-US"/>
+        </w:rPr>
+        <w:t xml:space="preserve"> it is possible to copy, paste and reset these settings through the three buttons next to the heading.</w:t>
+      </w:r>
+    </w:p>
+    <w:p>
+      <w:pPr>
+        <w:pStyle w:val="berschrift5"/>
+        <w:ind w:firstLine="708"/>
+        <w:rPr>
+          <w:lang w:val="en-US"/>
+        </w:rPr>
+      </w:pPr>
+      <w:r>
+        <w:rPr>
+          <w:lang w:val="en-US"/>
+        </w:rPr>
+        <w:t>Min and Max Slope:</w:t>
+      </w:r>
+    </w:p>
+    <w:p>
+      <w:pPr>
+        <w:ind w:left="708"/>
+        <w:rPr>
+          <w:lang w:val="en-US"/>
+        </w:rPr>
+      </w:pPr>
+      <w:r>
+        <w:rPr>
+          <w:lang w:val="en-US"/>
+        </w:rPr>
+        <w:t>The range of slope that is required for an object to be placed. If the slope is not in that range, no object is going to be placed.</w:t>
+      </w:r>
+    </w:p>
+    <w:p>
+      <w:pPr>
+        <w:pStyle w:val="berschrift5"/>
+        <w:ind w:firstLine="708"/>
+        <w:rPr>
+          <w:lang w:val="en-US"/>
+        </w:rPr>
+      </w:pPr>
+      <w:r>
+        <w:rPr>
+          <w:lang w:val="en-US"/>
+        </w:rPr>
+        <w:lastRenderedPageBreak/>
+        <w:t>Layer Filter:</w:t>
+      </w:r>
+    </w:p>
+    <w:p>
+      <w:pPr>
+        <w:ind w:left="708"/>
+        <w:rPr>
+          <w:lang w:val="en-US"/>
+        </w:rPr>
+      </w:pPr>
+      <w:r>
+        <w:rPr>
+          <w:lang w:val="en-US"/>
+        </w:rPr>
+        <w:t xml:space="preserve">The Layers that painting on is enabled. When trying to paint on a layer that is not </w:t>
+      </w:r>
+      <w:r>
+        <w:rPr>
+          <w:lang w:val="en-US"/>
+        </w:rPr>
+        <w:t>in the layer</w:t>
+      </w:r>
+      <w:r>
+        <w:rPr>
+          <w:lang w:val="en-US"/>
+        </w:rPr>
+        <w:t xml:space="preserve"> </w:t>
+      </w:r>
+      <w:r>
+        <w:rPr>
+          <w:lang w:val="en-US"/>
+        </w:rPr>
+        <w:t xml:space="preserve">mask </w:t>
+      </w:r>
+      <w:r>
+        <w:rPr>
+          <w:lang w:val="en-US"/>
+        </w:rPr>
+        <w:t>no objects are going to be placed.</w:t>
+      </w:r>
+    </w:p>
+    <w:p>
+      <w:pPr>
+        <w:pStyle w:val="berschrift5"/>
+        <w:ind w:firstLine="708"/>
+        <w:rPr>
+          <w:lang w:val="en-US"/>
+        </w:rPr>
+      </w:pPr>
+      <w:r>
+        <w:rPr>
+          <w:lang w:val="en-US"/>
+        </w:rPr>
+        <w:t>Tag Filtering:</w:t>
+      </w:r>
+    </w:p>
+    <w:p>
+      <w:pPr>
+        <w:ind w:firstLine="708"/>
         <w:rPr>
           <w:color w:val="C45911" w:themeColor="accent2" w:themeShade="BF"/>
           <w:lang w:val="en-US"/>
         </w:rPr>
       </w:pPr>
+      <w:r>
+        <w:rPr>
+          <w:lang w:val="en-US"/>
+        </w:rPr>
+        <w:t>Limits the painting to objects that have a specific tag on them.</w:t>
+      </w:r>
     </w:p>
     <w:sectPr>
       <w:headerReference w:type="default" r:id="rId14"/>
@@ -1616,34 +1895,62 @@
         <w:tab w:val="left" w:pos="340"/>
         <w:tab w:val="left" w:pos="394"/>
       </w:tabs>
+      <w:rPr>
+        <w:lang w:val="en-US"/>
+      </w:rPr>
     </w:pPr>
     <w:r>
-      <w:t xml:space="preserve">GameObject </w:t>
-    </w:r>
-    <w:proofErr w:type="spellStart"/>
-    <w:r>
-      <w:t>Brush</w:t>
-    </w:r>
-    <w:proofErr w:type="spellEnd"/>
-    <w:r>
-      <w:t xml:space="preserve"> </w:t>
+      <w:rPr>
+        <w:lang w:val="en-US"/>
+      </w:rPr>
+      <w:t xml:space="preserve">GameObject Brush </w:t>
     </w:r>
     <w:r>
+      <w:rPr>
+        <w:lang w:val="en-US"/>
+      </w:rPr>
       <w:t>(</w:t>
     </w:r>
     <w:r>
-      <w:t>v1.0</w:t>
+      <w:rPr>
+        <w:lang w:val="en-US"/>
+      </w:rPr>
+      <w:t>v</w:t>
     </w:r>
     <w:r>
+      <w:rPr>
+        <w:lang w:val="en-US"/>
+      </w:rPr>
+      <w:t>2</w:t>
+    </w:r>
+    <w:r>
+      <w:rPr>
+        <w:lang w:val="en-US"/>
+      </w:rPr>
+      <w:t>.0</w:t>
+    </w:r>
+    <w:r>
+      <w:rPr>
+        <w:lang w:val="en-US"/>
+      </w:rPr>
       <w:t>)</w:t>
     </w:r>
     <w:r>
+      <w:rPr>
+        <w:lang w:val="en-US"/>
+      </w:rPr>
       <w:tab/>
     </w:r>
     <w:r>
+      <w:rPr>
+        <w:lang w:val="en-US"/>
+      </w:rPr>
       <w:tab/>
     </w:r>
     <w:r>
+      <w:rPr>
+        <w:lang w:val="en-US"/>
+      </w:rPr>
       <w:t>23.05.2018</w:t>
     </w:r>
   </w:p>
@@ -1654,8 +1961,14 @@
         <w:tab w:val="left" w:pos="340"/>
         <w:tab w:val="left" w:pos="394"/>
       </w:tabs>
+      <w:rPr>
+        <w:lang w:val="en-US"/>
+      </w:rPr>
     </w:pPr>
     <w:r>
+      <w:rPr>
+        <w:lang w:val="en-US"/>
+      </w:rPr>
       <w:t>By Kellojo</w:t>
     </w:r>
   </w:p>
@@ -2839,7 +3152,7 @@
 </file>
 
 <file path=customXml/itemProps1.xml><?xml version="1.0" encoding="utf-8"?>
-<ds:datastoreItem xmlns:ds="http://schemas.openxmlformats.org/officeDocument/2006/customXml" ds:itemID="{06051AA8-86CC-4CC2-B8B2-BB7AFCF4B7F6}">
+<ds:datastoreItem xmlns:ds="http://schemas.openxmlformats.org/officeDocument/2006/customXml" ds:itemID="{FB4ECE64-7050-4FEC-99DB-B99F4991B700}">
   <ds:schemaRefs>
     <ds:schemaRef ds:uri="http://schemas.openxmlformats.org/officeDocument/2006/bibliography"/>
   </ds:schemaRefs>

</xml_diff>

<commit_message>
Added Tooltips to almost everything
</commit_message>
<xml_diff>
--- a/GameObject Brush v 1.docx
+++ b/GameObject Brush v 1.docx
@@ -50,8 +50,6 @@
         </w:rPr>
         <w:t>2</w:t>
       </w:r>
-      <w:bookmarkStart w:id="0" w:name="_GoBack"/>
-      <w:bookmarkEnd w:id="0"/>
       <w:r>
         <w:rPr>
           <w:sz w:val="40"/>
@@ -1438,6 +1436,14 @@
         </w:rPr>
         <w:t>The radius of the brush</w:t>
       </w:r>
+      <w:r>
+        <w:rPr>
+          <w:lang w:val="en-US"/>
+        </w:rPr>
+        <w:t>.</w:t>
+      </w:r>
+      <w:bookmarkStart w:id="0" w:name="_GoBack"/>
+      <w:bookmarkEnd w:id="0"/>
     </w:p>
     <w:p>
       <w:pPr>
@@ -1697,19 +1703,7 @@
         <w:rPr>
           <w:lang w:val="en-US"/>
         </w:rPr>
-        <w:t xml:space="preserve">. </w:t>
-      </w:r>
-      <w:r>
-        <w:rPr>
-          <w:lang w:val="en-US"/>
-        </w:rPr>
-        <w:t>Also,</w:t>
-      </w:r>
-      <w:r>
-        <w:rPr>
-          <w:lang w:val="en-US"/>
-        </w:rPr>
-        <w:t xml:space="preserve"> it is possible to copy, paste and reset these settings through the three buttons next to the heading.</w:t>
+        <w:t>. Also, it is possible to copy, paste and reset these settings through the three buttons next to the heading.</w:t>
       </w:r>
     </w:p>
     <w:p>
@@ -3152,7 +3146,7 @@
 </file>
 
 <file path=customXml/itemProps1.xml><?xml version="1.0" encoding="utf-8"?>
-<ds:datastoreItem xmlns:ds="http://schemas.openxmlformats.org/officeDocument/2006/customXml" ds:itemID="{FB4ECE64-7050-4FEC-99DB-B99F4991B700}">
+<ds:datastoreItem xmlns:ds="http://schemas.openxmlformats.org/officeDocument/2006/customXml" ds:itemID="{DAFD2170-5FE6-46F6-B044-25A210BE05A9}">
   <ds:schemaRefs>
     <ds:schemaRef ds:uri="http://schemas.openxmlformats.org/officeDocument/2006/bibliography"/>
   </ds:schemaRefs>

</xml_diff>

<commit_message>
painting/erasing can now be disabled
painting/erasing can now be disabled
</commit_message>
<xml_diff>
--- a/GameObject Brush v 1.docx
+++ b/GameObject Brush v 1.docx
@@ -55,8 +55,17 @@
           <w:sz w:val="40"/>
           <w:lang w:val="en-US"/>
         </w:rPr>
-        <w:t>.0</w:t>
-      </w:r>
+        <w:t>.</w:t>
+      </w:r>
+      <w:r>
+        <w:rPr>
+          <w:sz w:val="40"/>
+          <w:lang w:val="en-US"/>
+        </w:rPr>
+        <w:t>1</w:t>
+      </w:r>
+      <w:bookmarkStart w:id="0" w:name="_GoBack"/>
+      <w:bookmarkEnd w:id="0"/>
     </w:p>
     <w:p>
       <w:pPr>
@@ -1058,10 +1067,10 @@
           <w:noProof/>
         </w:rPr>
         <w:drawing>
-          <wp:inline distT="0" distB="0" distL="0" distR="0" wp14:anchorId="2BAAF5B1" wp14:editId="3A4DA350">
-            <wp:extent cx="5562600" cy="5969739"/>
-            <wp:effectExtent l="0" t="0" r="0" b="0"/>
-            <wp:docPr id="8" name="Grafik 8"/>
+          <wp:inline distT="0" distB="0" distL="0" distR="0" wp14:anchorId="1B0AEDB4" wp14:editId="6B9FC1BF">
+            <wp:extent cx="5760720" cy="6873240"/>
+            <wp:effectExtent l="0" t="0" r="0" b="3810"/>
+            <wp:docPr id="6" name="Grafik 6"/>
             <wp:cNvGraphicFramePr>
               <a:graphicFrameLocks xmlns:a="http://schemas.openxmlformats.org/drawingml/2006/main" noChangeAspect="1"/>
             </wp:cNvGraphicFramePr>
@@ -1081,7 +1090,7 @@
                   <pic:spPr>
                     <a:xfrm>
                       <a:off x="0" y="0"/>
-                      <a:ext cx="5566522" cy="5973948"/>
+                      <a:ext cx="5760720" cy="6873240"/>
                     </a:xfrm>
                     <a:prstGeom prst="rect">
                       <a:avLst/>
@@ -1100,10 +1109,18 @@
           <w:lang w:val="en-US"/>
         </w:rPr>
       </w:pPr>
-      <w:r>
-        <w:rPr>
-          <w:lang w:val="en-US"/>
-        </w:rPr>
+    </w:p>
+    <w:p>
+      <w:pPr>
+        <w:rPr>
+          <w:lang w:val="en-US"/>
+        </w:rPr>
+      </w:pPr>
+      <w:r>
+        <w:rPr>
+          <w:lang w:val="en-US"/>
+        </w:rPr>
+        <w:lastRenderedPageBreak/>
         <w:t>The</w:t>
       </w:r>
       <w:r>
@@ -1331,6 +1348,32 @@
         </w:rPr>
         <w:t>In the actions section you can Permanently apply the gameobjects that have been spawned with the tool, so they can not be erased by accident anymore or you can remove all spawned objects (with the tool) from the scene that have not been applied before.</w:t>
       </w:r>
+      <w:r>
+        <w:rPr>
+          <w:lang w:val="en-US"/>
+        </w:rPr>
+        <w:t xml:space="preserve"> </w:t>
+      </w:r>
+      <w:proofErr w:type="gramStart"/>
+      <w:r>
+        <w:rPr>
+          <w:lang w:val="en-US"/>
+        </w:rPr>
+        <w:t>Also</w:t>
+      </w:r>
+      <w:proofErr w:type="gramEnd"/>
+      <w:r>
+        <w:rPr>
+          <w:lang w:val="en-US"/>
+        </w:rPr>
+        <w:t xml:space="preserve"> you are able to enable and disable the erasing and </w:t>
+      </w:r>
+      <w:r>
+        <w:rPr>
+          <w:lang w:val="en-US"/>
+        </w:rPr>
+        <w:t>painting functionality.</w:t>
+      </w:r>
     </w:p>
     <w:p>
       <w:pPr>
@@ -1442,8 +1485,6 @@
         </w:rPr>
         <w:t>.</w:t>
       </w:r>
-      <w:bookmarkStart w:id="0" w:name="_GoBack"/>
-      <w:bookmarkEnd w:id="0"/>
     </w:p>
     <w:p>
       <w:pPr>
@@ -1671,6 +1712,7 @@
           <w:color w:val="FFD966" w:themeColor="accent4" w:themeTint="99"/>
           <w:lang w:val="en-US"/>
         </w:rPr>
+        <w:lastRenderedPageBreak/>
         <w:t xml:space="preserve">The </w:t>
       </w:r>
       <w:r>
@@ -1747,7 +1789,6 @@
         <w:rPr>
           <w:lang w:val="en-US"/>
         </w:rPr>
-        <w:lastRenderedPageBreak/>
         <w:t>Layer Filter:</w:t>
       </w:r>
     </w:p>
@@ -1921,7 +1962,13 @@
       <w:rPr>
         <w:lang w:val="en-US"/>
       </w:rPr>
-      <w:t>.0</w:t>
+      <w:t>.</w:t>
+    </w:r>
+    <w:r>
+      <w:rPr>
+        <w:lang w:val="en-US"/>
+      </w:rPr>
+      <w:t>1</w:t>
     </w:r>
     <w:r>
       <w:rPr>
@@ -1945,7 +1992,25 @@
       <w:rPr>
         <w:lang w:val="en-US"/>
       </w:rPr>
-      <w:t>23.05.2018</w:t>
+      <w:t>07</w:t>
+    </w:r>
+    <w:r>
+      <w:rPr>
+        <w:lang w:val="en-US"/>
+      </w:rPr>
+      <w:t>.0</w:t>
+    </w:r>
+    <w:r>
+      <w:rPr>
+        <w:lang w:val="en-US"/>
+      </w:rPr>
+      <w:t>6</w:t>
+    </w:r>
+    <w:r>
+      <w:rPr>
+        <w:lang w:val="en-US"/>
+      </w:rPr>
+      <w:t>.2018</w:t>
     </w:r>
   </w:p>
   <w:p>
@@ -3146,7 +3211,7 @@
 </file>
 
 <file path=customXml/itemProps1.xml><?xml version="1.0" encoding="utf-8"?>
-<ds:datastoreItem xmlns:ds="http://schemas.openxmlformats.org/officeDocument/2006/customXml" ds:itemID="{DAFD2170-5FE6-46F6-B044-25A210BE05A9}">
+<ds:datastoreItem xmlns:ds="http://schemas.openxmlformats.org/officeDocument/2006/customXml" ds:itemID="{B7008981-5532-4A17-9E37-FBF8DDD8C407}">
   <ds:schemaRefs>
     <ds:schemaRef ds:uri="http://schemas.openxmlformats.org/officeDocument/2006/bibliography"/>
   </ds:schemaRefs>

</xml_diff>